<commit_message>
Updated with overall experience
</commit_message>
<xml_diff>
--- a/Final/Final Doc.docx
+++ b/Final/Final Doc.docx
@@ -596,7 +596,7 @@
                     <pic:cNvPicPr/>
                   </pic:nvPicPr>
                   <pic:blipFill>
-                    <a:blip r:embed="rId5"/>
+                    <a:blip r:embed="rId6"/>
                     <a:stretch>
                       <a:fillRect/>
                     </a:stretch>
@@ -884,6 +884,45 @@
     <w:p>
       <w:r>
         <w:lastRenderedPageBreak/>
+        <w:t xml:space="preserve">Overall I had a great experience coding this java project. I would say the only other additions I would make would be to animate the colors on the keyboard and also optimize the code for faster processing because now the play speed is limited to how fast it can process the data (which is why midi files with 80,000+ notes take forever to load/process and animate on the screen). Since java has everything stored as a reference and the garbage collection only deletes things that have no more references, I found it hard to optimize a lot of the reading through a loop function since I can’t delete an object directly like in C++. The most challenging area in my code was using a thread to animate the rectangles scrolling down the screen since it had to access the </w:t>
+      </w:r>
+      <w:proofErr w:type="spellStart"/>
+      <w:r>
+        <w:t>currentRectangles</w:t>
+      </w:r>
+      <w:proofErr w:type="spellEnd"/>
+      <w:r>
+        <w:t xml:space="preserve"> </w:t>
+      </w:r>
+      <w:proofErr w:type="spellStart"/>
+      <w:r>
+        <w:t>HashMap</w:t>
+      </w:r>
+      <w:proofErr w:type="spellEnd"/>
+      <w:r>
+        <w:t xml:space="preserve"> and </w:t>
+      </w:r>
+      <w:proofErr w:type="spellStart"/>
+      <w:r>
+        <w:t>ArrayList</w:t>
+      </w:r>
+      <w:proofErr w:type="spellEnd"/>
+      <w:r>
+        <w:t xml:space="preserve"> while its being updated with new rectangles being created and old ones being deleted. This is also why speed and optimization is key (it would through a lot of </w:t>
+      </w:r>
+      <w:proofErr w:type="spellStart"/>
+      <w:r>
+        <w:t>nullpointerExceptions</w:t>
+      </w:r>
+      <w:proofErr w:type="spellEnd"/>
+      <w:r>
+        <w:t xml:space="preserve"> and stop the graphics from animating since animation lagged behind and tried to animate objects that are already deleted). The cool factor in the end was just being able to visualize incoming notes like in guitar hero, it makes you appreciate how complex music structures can be and how cool it looks as a stream. I think this code is something worth showing peers and sharing since the other midi file stream players I used to reference cost money (FL Studio and Synthesia).</w:t>
+      </w:r>
+      <w:bookmarkStart w:id="0" w:name="_GoBack"/>
+      <w:bookmarkEnd w:id="0"/>
+    </w:p>
+    <w:p>
+      <w:r>
         <w:br/>
       </w:r>
       <w:r>
@@ -1094,11 +1133,7 @@
     </w:p>
     <w:p>
       <w:r>
-        <w:rPr>
-          <w:noProof/>
-        </w:rPr>
-      </w:r>
-      <w:r>
+        <w:lastRenderedPageBreak/>
         <w:pict>
           <v:shapetype id="_x0000_t75" coordsize="21600,21600" o:spt="75" o:preferrelative="t" path="m@4@5l@4@11@9@11@9@5xe" filled="f" stroked="f">
             <v:stroke joinstyle="miter"/>
@@ -1119,15 +1154,11 @@
             <v:path o:extrusionok="f" gradientshapeok="t" o:connecttype="rect"/>
             <o:lock v:ext="edit" aspectratio="t"/>
           </v:shapetype>
-          <v:shape id="_x0000_s1026" type="#_x0000_t75" style="width:399.75pt;height:725pt;mso-left-percent:-10001;mso-top-percent:-10001;mso-position-horizontal:absolute;mso-position-horizontal-relative:char;mso-position-vertical:absolute;mso-position-vertical-relative:line;mso-left-percent:-10001;mso-top-percent:-10001">
-            <v:imagedata r:id="rId6" o:title="UML v2"/>
-            <w10:wrap type="none"/>
-            <w10:anchorlock/>
+          <v:shape id="_x0000_i1025" type="#_x0000_t75" style="width:399.75pt;height:724.8pt;mso-left-percent:-10001;mso-top-percent:-10001;mso-position-horizontal:absolute;mso-position-horizontal-relative:char;mso-position-vertical:absolute;mso-position-vertical-relative:line;mso-left-percent:-10001;mso-top-percent:-10001">
+            <v:imagedata r:id="rId7" o:title="UML v2"/>
           </v:shape>
         </w:pict>
       </w:r>
-      <w:bookmarkStart w:id="0" w:name="_GoBack"/>
-      <w:bookmarkEnd w:id="0"/>
     </w:p>
     <w:sectPr>
       <w:pgSz w:w="12240" w:h="15840"/>
@@ -1615,6 +1646,7 @@
     <w:lsdException w:name="HTML Sample" w:semiHidden="1" w:unhideWhenUsed="1"/>
     <w:lsdException w:name="HTML Typewriter" w:semiHidden="1" w:unhideWhenUsed="1"/>
     <w:lsdException w:name="HTML Variable" w:semiHidden="1" w:unhideWhenUsed="1"/>
+    <w:lsdException w:name="Normal Table" w:semiHidden="1" w:unhideWhenUsed="1"/>
     <w:lsdException w:name="annotation subject" w:semiHidden="1" w:unhideWhenUsed="1"/>
     <w:lsdException w:name="No List" w:semiHidden="1" w:unhideWhenUsed="1"/>
     <w:lsdException w:name="Outline List 1" w:semiHidden="1" w:unhideWhenUsed="1"/>
@@ -1659,6 +1691,7 @@
     <w:lsdException w:name="Table Professional" w:semiHidden="1" w:unhideWhenUsed="1"/>
     <w:lsdException w:name="Table Subtle 1" w:semiHidden="1" w:unhideWhenUsed="1"/>
     <w:lsdException w:name="Table Subtle 2" w:semiHidden="1" w:unhideWhenUsed="1"/>
+    <w:lsdException w:name="Table Web 1" w:semiHidden="1" w:unhideWhenUsed="1"/>
     <w:lsdException w:name="Table Web 2" w:semiHidden="1" w:unhideWhenUsed="1"/>
     <w:lsdException w:name="Table Web 3" w:semiHidden="1" w:unhideWhenUsed="1"/>
     <w:lsdException w:name="Balloon Text" w:semiHidden="1" w:unhideWhenUsed="1"/>
@@ -2187,4 +2220,16 @@
     </a:ext>
   </a:extLst>
 </a:theme>
+</file>
+
+<file path=customXml/item1.xml><?xml version="1.0" encoding="utf-8"?>
+<b:Sources xmlns:b="http://schemas.openxmlformats.org/officeDocument/2006/bibliography" xmlns="http://schemas.openxmlformats.org/officeDocument/2006/bibliography" SelectedStyle="\APASixthEditionOfficeOnline.xsl" StyleName="APA" Version="6"/>
+</file>
+
+<file path=customXml/itemProps1.xml><?xml version="1.0" encoding="utf-8"?>
+<ds:datastoreItem xmlns:ds="http://schemas.openxmlformats.org/officeDocument/2006/customXml" ds:itemID="{1D71CC70-448B-4F09-AC18-9AC2CFFA3FC0}">
+  <ds:schemaRefs>
+    <ds:schemaRef ds:uri="http://schemas.openxmlformats.org/officeDocument/2006/bibliography"/>
+  </ds:schemaRefs>
+</ds:datastoreItem>
 </file>
</xml_diff>